<commit_message>
minor improvements in the templates
</commit_message>
<xml_diff>
--- a/Document-Templates/SoftUni-Creative-Document-Template-Nov-2019.docx
+++ b/Document-Templates/SoftUni-Creative-Document-Template-Nov-2019.docx
@@ -8,12 +8,7 @@
         <w:jc w:val="center"/>
       </w:pPr>
       <w:r>
-        <w:t>Docum</w:t>
-      </w:r>
-      <w:bookmarkStart w:id="0" w:name="_GoBack"/>
-      <w:bookmarkEnd w:id="0"/>
-      <w:r>
-        <w:t>ent Heading</w:t>
+        <w:t>Document Heading</w:t>
       </w:r>
     </w:p>
     <w:p>
@@ -63,8 +58,12 @@
     </w:p>
     <w:p/>
     <w:sectPr>
-      <w:headerReference w:type="default" r:id="rId8"/>
-      <w:footerReference w:type="default" r:id="rId9"/>
+      <w:headerReference w:type="even" r:id="rId8"/>
+      <w:headerReference w:type="default" r:id="rId9"/>
+      <w:footerReference w:type="even" r:id="rId10"/>
+      <w:footerReference w:type="default" r:id="rId11"/>
+      <w:headerReference w:type="first" r:id="rId12"/>
+      <w:footerReference w:type="first" r:id="rId13"/>
       <w:pgSz w:w="11909" w:h="16834" w:code="9"/>
       <w:pgMar w:top="567" w:right="737" w:bottom="1077" w:left="737" w:header="567" w:footer="794" w:gutter="0"/>
       <w:cols w:space="720"/>
@@ -105,6 +104,18 @@
     <w:pPr>
       <w:pStyle w:val="Footer"/>
     </w:pPr>
+  </w:p>
+</w:ftr>
+</file>
+
+<file path=word/footer2.xml><?xml version="1.0" encoding="utf-8"?>
+<w:ftr xmlns:wpc="http://schemas.microsoft.com/office/word/2010/wordprocessingCanvas" xmlns:cx="http://schemas.microsoft.com/office/drawing/2014/chartex" xmlns:cx1="http://schemas.microsoft.com/office/drawing/2015/9/8/chartex" xmlns:cx2="http://schemas.microsoft.com/office/drawing/2015/10/21/chartex" xmlns:cx3="http://schemas.microsoft.com/office/drawing/2016/5/9/chartex" xmlns:cx4="http://schemas.microsoft.com/office/drawing/2016/5/10/chartex" xmlns:cx5="http://schemas.microsoft.com/office/drawing/2016/5/11/chartex" xmlns:cx6="http://schemas.microsoft.com/office/drawing/2016/5/12/chartex" xmlns:cx7="http://schemas.microsoft.com/office/drawing/2016/5/13/chartex" xmlns:cx8="http://schemas.microsoft.com/office/drawing/2016/5/14/chartex" xmlns:mc="http://schemas.openxmlformats.org/markup-compatibility/2006" xmlns:aink="http://schemas.microsoft.com/office/drawing/2016/ink" xmlns:am3d="http://schemas.microsoft.com/office/drawing/2017/model3d" xmlns:o="urn:schemas-microsoft-com:office:office" xmlns:r="http://schemas.openxmlformats.org/officeDocument/2006/relationships" xmlns:m="http://schemas.openxmlformats.org/officeDocument/2006/math" xmlns:v="urn:schemas-microsoft-com:vml" xmlns:wp14="http://schemas.microsoft.com/office/word/2010/wordprocessingDrawing" xmlns:wp="http://schemas.openxmlformats.org/drawingml/2006/wordprocessingDrawing" xmlns:w10="urn:schemas-microsoft-com:office:word" xmlns:w="http://schemas.openxmlformats.org/wordprocessingml/2006/main" xmlns:w14="http://schemas.microsoft.com/office/word/2010/wordml" xmlns:w15="http://schemas.microsoft.com/office/word/2012/wordml" xmlns:w16cid="http://schemas.microsoft.com/office/word/2016/wordml/cid" xmlns:w16se="http://schemas.microsoft.com/office/word/2015/wordml/symex" xmlns:wpg="http://schemas.microsoft.com/office/word/2010/wordprocessingGroup" xmlns:wpi="http://schemas.microsoft.com/office/word/2010/wordprocessingInk" xmlns:wne="http://schemas.microsoft.com/office/word/2006/wordml" xmlns:wps="http://schemas.microsoft.com/office/word/2010/wordprocessingShape" mc:Ignorable="w14 w15 w16se w16cid wp14">
+  <w:p>
+    <w:pPr>
+      <w:pStyle w:val="Footer"/>
+    </w:pPr>
+    <w:bookmarkStart w:id="0" w:name="_GoBack"/>
+    <w:bookmarkEnd w:id="0"/>
     <w:r>
       <w:rPr>
         <w:noProof/>
@@ -112,13 +123,13 @@
       <mc:AlternateContent>
         <mc:Choice Requires="wps">
           <w:drawing>
-            <wp:anchor distT="0" distB="0" distL="114300" distR="114300" simplePos="0" relativeHeight="251657216" behindDoc="0" locked="0" layoutInCell="1" allowOverlap="1" wp14:anchorId="41B1E642" wp14:editId="70F6C10C">
+            <wp:anchor distT="0" distB="0" distL="114300" distR="114300" simplePos="0" relativeHeight="251657216" behindDoc="0" locked="0" layoutInCell="1" allowOverlap="1" wp14:anchorId="41B1E642" wp14:editId="502A67AD">
               <wp:simplePos x="0" y="0"/>
               <wp:positionH relativeFrom="column">
-                <wp:posOffset>1431143</wp:posOffset>
+                <wp:posOffset>1430655</wp:posOffset>
               </wp:positionH>
               <wp:positionV relativeFrom="paragraph">
-                <wp:posOffset>340800</wp:posOffset>
+                <wp:posOffset>334464</wp:posOffset>
               </wp:positionV>
               <wp:extent cx="504093" cy="200025"/>
               <wp:effectExtent l="0" t="0" r="10795" b="9525"/>
@@ -161,7 +172,7 @@
                       <w:txbxContent>
                         <w:p>
                           <w:pPr>
-                            <w:spacing w:after="0" w:line="240" w:lineRule="auto"/>
+                            <w:spacing w:before="0" w:after="0" w:line="240" w:lineRule="auto"/>
                             <w:rPr>
                               <w:sz w:val="17"/>
                               <w:szCs w:val="17"/>
@@ -201,12 +212,12 @@
               <v:stroke joinstyle="miter"/>
               <v:path gradientshapeok="t" o:connecttype="rect"/>
             </v:shapetype>
-            <v:shape id="Text Box 6" o:spid="_x0000_s1026" type="#_x0000_t202" style="position:absolute;margin-left:112.7pt;margin-top:26.85pt;width:39.7pt;height:15.75pt;z-index:251657216;visibility:visible;mso-wrap-style:square;mso-width-percent:0;mso-height-percent:0;mso-wrap-distance-left:9pt;mso-wrap-distance-top:0;mso-wrap-distance-right:9pt;mso-wrap-distance-bottom:0;mso-position-horizontal:absolute;mso-position-horizontal-relative:text;mso-position-vertical:absolute;mso-position-vertical-relative:text;mso-width-percent:0;mso-height-percent:0;mso-width-relative:page;mso-height-relative:page;v-text-anchor:middle" o:gfxdata="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" filled="f" stroked="f" strokeweight=".5pt">
+            <v:shape id="Text Box 6" o:spid="_x0000_s1026" type="#_x0000_t202" style="position:absolute;margin-left:112.65pt;margin-top:26.35pt;width:39.7pt;height:15.75pt;z-index:251657216;visibility:visible;mso-wrap-style:square;mso-width-percent:0;mso-height-percent:0;mso-wrap-distance-left:9pt;mso-wrap-distance-top:0;mso-wrap-distance-right:9pt;mso-wrap-distance-bottom:0;mso-position-horizontal:absolute;mso-position-horizontal-relative:text;mso-position-vertical:absolute;mso-position-vertical-relative:text;mso-width-percent:0;mso-height-percent:0;mso-width-relative:page;mso-height-relative:page;v-text-anchor:middle" o:gfxdata="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" filled="f" stroked="f" strokeweight=".5pt">
               <v:textbox inset=".5mm,0,0,0">
                 <w:txbxContent>
                   <w:p>
                     <w:pPr>
-                      <w:spacing w:after="0" w:line="240" w:lineRule="auto"/>
+                      <w:spacing w:before="0" w:after="0" w:line="240" w:lineRule="auto"/>
                       <w:rPr>
                         <w:sz w:val="17"/>
                         <w:szCs w:val="17"/>
@@ -341,7 +352,7 @@
                       <w:txbxContent>
                         <w:p>
                           <w:pPr>
-                            <w:spacing w:before="40" w:line="240" w:lineRule="auto"/>
+                            <w:spacing w:before="40" w:after="100" w:line="240" w:lineRule="auto"/>
                             <w:rPr>
                               <w:sz w:val="17"/>
                               <w:szCs w:val="17"/>
@@ -948,7 +959,7 @@
                 <w:txbxContent>
                   <w:p>
                     <w:pPr>
-                      <w:spacing w:before="40" w:line="240" w:lineRule="auto"/>
+                      <w:spacing w:before="40" w:after="100" w:line="240" w:lineRule="auto"/>
                       <w:rPr>
                         <w:sz w:val="17"/>
                         <w:szCs w:val="17"/>
@@ -1605,7 +1616,7 @@
         </mc:Choice>
         <mc:Fallback>
           <w:pict>
-            <v:line w14:anchorId="60C9E5D3" id="Straight Connector 19" o:spid="_x0000_s1026" style="position:absolute;flip:y;z-index:251622400;visibility:visible;mso-wrap-style:square;mso-width-percent:0;mso-height-percent:0;mso-wrap-distance-left:9pt;mso-wrap-distance-top:0;mso-wrap-distance-right:9pt;mso-wrap-distance-bottom:0;mso-position-horizontal:absolute;mso-position-horizontal-relative:text;mso-position-vertical:absolute;mso-position-vertical-relative:text;mso-width-percent:0;mso-height-percent:0;mso-width-relative:page;mso-height-relative:page" from="-.1pt,5.2pt" to="520.7pt,5.2pt" o:gfxdata="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" strokecolor="#7030a0" strokeweight="1pt">
+            <v:line w14:anchorId="477F0A5C" id="Straight Connector 19" o:spid="_x0000_s1026" style="position:absolute;flip:y;z-index:251622400;visibility:visible;mso-wrap-style:square;mso-width-percent:0;mso-height-percent:0;mso-wrap-distance-left:9pt;mso-wrap-distance-top:0;mso-wrap-distance-right:9pt;mso-wrap-distance-bottom:0;mso-position-horizontal:absolute;mso-position-horizontal-relative:text;mso-position-vertical:absolute;mso-position-vertical-relative:text;mso-width-percent:0;mso-height-percent:0;mso-width-relative:page;mso-height-relative:page" from="-.1pt,5.2pt" to="520.7pt,5.2pt" o:gfxdata="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" strokecolor="#7030a0" strokeweight="1pt">
               <v:stroke endcap="round"/>
             </v:line>
           </w:pict>
@@ -1894,6 +1905,16 @@
 </w:ftr>
 </file>
 
+<file path=word/footer3.xml><?xml version="1.0" encoding="utf-8"?>
+<w:ftr xmlns:wpc="http://schemas.microsoft.com/office/word/2010/wordprocessingCanvas" xmlns:cx="http://schemas.microsoft.com/office/drawing/2014/chartex" xmlns:cx1="http://schemas.microsoft.com/office/drawing/2015/9/8/chartex" xmlns:cx2="http://schemas.microsoft.com/office/drawing/2015/10/21/chartex" xmlns:cx3="http://schemas.microsoft.com/office/drawing/2016/5/9/chartex" xmlns:cx4="http://schemas.microsoft.com/office/drawing/2016/5/10/chartex" xmlns:cx5="http://schemas.microsoft.com/office/drawing/2016/5/11/chartex" xmlns:cx6="http://schemas.microsoft.com/office/drawing/2016/5/12/chartex" xmlns:cx7="http://schemas.microsoft.com/office/drawing/2016/5/13/chartex" xmlns:cx8="http://schemas.microsoft.com/office/drawing/2016/5/14/chartex" xmlns:mc="http://schemas.openxmlformats.org/markup-compatibility/2006" xmlns:aink="http://schemas.microsoft.com/office/drawing/2016/ink" xmlns:am3d="http://schemas.microsoft.com/office/drawing/2017/model3d" xmlns:o="urn:schemas-microsoft-com:office:office" xmlns:r="http://schemas.openxmlformats.org/officeDocument/2006/relationships" xmlns:m="http://schemas.openxmlformats.org/officeDocument/2006/math" xmlns:v="urn:schemas-microsoft-com:vml" xmlns:wp14="http://schemas.microsoft.com/office/word/2010/wordprocessingDrawing" xmlns:wp="http://schemas.openxmlformats.org/drawingml/2006/wordprocessingDrawing" xmlns:w10="urn:schemas-microsoft-com:office:word" xmlns:w="http://schemas.openxmlformats.org/wordprocessingml/2006/main" xmlns:w14="http://schemas.microsoft.com/office/word/2010/wordml" xmlns:w15="http://schemas.microsoft.com/office/word/2012/wordml" xmlns:w16cid="http://schemas.microsoft.com/office/word/2016/wordml/cid" xmlns:w16se="http://schemas.microsoft.com/office/word/2015/wordml/symex" xmlns:wpg="http://schemas.microsoft.com/office/word/2010/wordprocessingGroup" xmlns:wpi="http://schemas.microsoft.com/office/word/2010/wordprocessingInk" xmlns:wne="http://schemas.microsoft.com/office/word/2006/wordml" xmlns:wps="http://schemas.microsoft.com/office/word/2010/wordprocessingShape" mc:Ignorable="w14 w15 w16se w16cid wp14">
+  <w:p>
+    <w:pPr>
+      <w:pStyle w:val="Footer"/>
+    </w:pPr>
+  </w:p>
+</w:ftr>
+</file>
+
 <file path=word/footnotes.xml><?xml version="1.0" encoding="utf-8"?>
 <w:footnotes xmlns:wpc="http://schemas.microsoft.com/office/word/2010/wordprocessingCanvas" xmlns:cx="http://schemas.microsoft.com/office/drawing/2014/chartex" xmlns:cx1="http://schemas.microsoft.com/office/drawing/2015/9/8/chartex" xmlns:cx2="http://schemas.microsoft.com/office/drawing/2015/10/21/chartex" xmlns:cx3="http://schemas.microsoft.com/office/drawing/2016/5/9/chartex" xmlns:cx4="http://schemas.microsoft.com/office/drawing/2016/5/10/chartex" xmlns:cx5="http://schemas.microsoft.com/office/drawing/2016/5/11/chartex" xmlns:cx6="http://schemas.microsoft.com/office/drawing/2016/5/12/chartex" xmlns:cx7="http://schemas.microsoft.com/office/drawing/2016/5/13/chartex" xmlns:cx8="http://schemas.microsoft.com/office/drawing/2016/5/14/chartex" xmlns:mc="http://schemas.openxmlformats.org/markup-compatibility/2006" xmlns:aink="http://schemas.microsoft.com/office/drawing/2016/ink" xmlns:am3d="http://schemas.microsoft.com/office/drawing/2017/model3d" xmlns:o="urn:schemas-microsoft-com:office:office" xmlns:r="http://schemas.openxmlformats.org/officeDocument/2006/relationships" xmlns:m="http://schemas.openxmlformats.org/officeDocument/2006/math" xmlns:v="urn:schemas-microsoft-com:vml" xmlns:wp14="http://schemas.microsoft.com/office/word/2010/wordprocessingDrawing" xmlns:wp="http://schemas.openxmlformats.org/drawingml/2006/wordprocessingDrawing" xmlns:w10="urn:schemas-microsoft-com:office:word" xmlns:w="http://schemas.openxmlformats.org/wordprocessingml/2006/main" xmlns:w14="http://schemas.microsoft.com/office/word/2010/wordml" xmlns:w15="http://schemas.microsoft.com/office/word/2012/wordml" xmlns:w16cid="http://schemas.microsoft.com/office/word/2016/wordml/cid" xmlns:w16se="http://schemas.microsoft.com/office/word/2015/wordml/symex" xmlns:wpg="http://schemas.microsoft.com/office/word/2010/wordprocessingGroup" xmlns:wpi="http://schemas.microsoft.com/office/word/2010/wordprocessingInk" xmlns:wne="http://schemas.microsoft.com/office/word/2006/wordml" xmlns:wps="http://schemas.microsoft.com/office/word/2010/wordprocessingShape" mc:Ignorable="w14 w15 w16se w16cid wp14">
   <w:footnote w:type="separator" w:id="-1">
@@ -1924,7 +1945,27 @@
   <w:p>
     <w:pPr>
       <w:pStyle w:val="Header"/>
+    </w:pPr>
+  </w:p>
+</w:hdr>
+</file>
+
+<file path=word/header2.xml><?xml version="1.0" encoding="utf-8"?>
+<w:hdr xmlns:wpc="http://schemas.microsoft.com/office/word/2010/wordprocessingCanvas" xmlns:cx="http://schemas.microsoft.com/office/drawing/2014/chartex" xmlns:cx1="http://schemas.microsoft.com/office/drawing/2015/9/8/chartex" xmlns:cx2="http://schemas.microsoft.com/office/drawing/2015/10/21/chartex" xmlns:cx3="http://schemas.microsoft.com/office/drawing/2016/5/9/chartex" xmlns:cx4="http://schemas.microsoft.com/office/drawing/2016/5/10/chartex" xmlns:cx5="http://schemas.microsoft.com/office/drawing/2016/5/11/chartex" xmlns:cx6="http://schemas.microsoft.com/office/drawing/2016/5/12/chartex" xmlns:cx7="http://schemas.microsoft.com/office/drawing/2016/5/13/chartex" xmlns:cx8="http://schemas.microsoft.com/office/drawing/2016/5/14/chartex" xmlns:mc="http://schemas.openxmlformats.org/markup-compatibility/2006" xmlns:aink="http://schemas.microsoft.com/office/drawing/2016/ink" xmlns:am3d="http://schemas.microsoft.com/office/drawing/2017/model3d" xmlns:o="urn:schemas-microsoft-com:office:office" xmlns:r="http://schemas.openxmlformats.org/officeDocument/2006/relationships" xmlns:m="http://schemas.openxmlformats.org/officeDocument/2006/math" xmlns:v="urn:schemas-microsoft-com:vml" xmlns:wp14="http://schemas.microsoft.com/office/word/2010/wordprocessingDrawing" xmlns:wp="http://schemas.openxmlformats.org/drawingml/2006/wordprocessingDrawing" xmlns:w10="urn:schemas-microsoft-com:office:word" xmlns:w="http://schemas.openxmlformats.org/wordprocessingml/2006/main" xmlns:w14="http://schemas.microsoft.com/office/word/2010/wordml" xmlns:w15="http://schemas.microsoft.com/office/word/2012/wordml" xmlns:w16cid="http://schemas.microsoft.com/office/word/2016/wordml/cid" xmlns:w16se="http://schemas.microsoft.com/office/word/2015/wordml/symex" xmlns:wpg="http://schemas.microsoft.com/office/word/2010/wordprocessingGroup" xmlns:wpi="http://schemas.microsoft.com/office/word/2010/wordprocessingInk" xmlns:wne="http://schemas.microsoft.com/office/word/2006/wordml" xmlns:wps="http://schemas.microsoft.com/office/word/2010/wordprocessingShape" mc:Ignorable="w14 w15 w16se w16cid wp14">
+  <w:p>
+    <w:pPr>
+      <w:pStyle w:val="Header"/>
       <w:ind w:hanging="1134"/>
+    </w:pPr>
+  </w:p>
+</w:hdr>
+</file>
+
+<file path=word/header3.xml><?xml version="1.0" encoding="utf-8"?>
+<w:hdr xmlns:wpc="http://schemas.microsoft.com/office/word/2010/wordprocessingCanvas" xmlns:cx="http://schemas.microsoft.com/office/drawing/2014/chartex" xmlns:cx1="http://schemas.microsoft.com/office/drawing/2015/9/8/chartex" xmlns:cx2="http://schemas.microsoft.com/office/drawing/2015/10/21/chartex" xmlns:cx3="http://schemas.microsoft.com/office/drawing/2016/5/9/chartex" xmlns:cx4="http://schemas.microsoft.com/office/drawing/2016/5/10/chartex" xmlns:cx5="http://schemas.microsoft.com/office/drawing/2016/5/11/chartex" xmlns:cx6="http://schemas.microsoft.com/office/drawing/2016/5/12/chartex" xmlns:cx7="http://schemas.microsoft.com/office/drawing/2016/5/13/chartex" xmlns:cx8="http://schemas.microsoft.com/office/drawing/2016/5/14/chartex" xmlns:mc="http://schemas.openxmlformats.org/markup-compatibility/2006" xmlns:aink="http://schemas.microsoft.com/office/drawing/2016/ink" xmlns:am3d="http://schemas.microsoft.com/office/drawing/2017/model3d" xmlns:o="urn:schemas-microsoft-com:office:office" xmlns:r="http://schemas.openxmlformats.org/officeDocument/2006/relationships" xmlns:m="http://schemas.openxmlformats.org/officeDocument/2006/math" xmlns:v="urn:schemas-microsoft-com:vml" xmlns:wp14="http://schemas.microsoft.com/office/word/2010/wordprocessingDrawing" xmlns:wp="http://schemas.openxmlformats.org/drawingml/2006/wordprocessingDrawing" xmlns:w10="urn:schemas-microsoft-com:office:word" xmlns:w="http://schemas.openxmlformats.org/wordprocessingml/2006/main" xmlns:w14="http://schemas.microsoft.com/office/word/2010/wordml" xmlns:w15="http://schemas.microsoft.com/office/word/2012/wordml" xmlns:w16cid="http://schemas.microsoft.com/office/word/2016/wordml/cid" xmlns:w16se="http://schemas.microsoft.com/office/word/2015/wordml/symex" xmlns:wpg="http://schemas.microsoft.com/office/word/2010/wordprocessingGroup" xmlns:wpi="http://schemas.microsoft.com/office/word/2010/wordprocessingInk" xmlns:wne="http://schemas.microsoft.com/office/word/2006/wordml" xmlns:wps="http://schemas.microsoft.com/office/word/2010/wordprocessingShape" mc:Ignorable="w14 w15 w16se w16cid wp14">
+  <w:p>
+    <w:pPr>
+      <w:pStyle w:val="Header"/>
     </w:pPr>
   </w:p>
 </w:hdr>
@@ -7170,7 +7211,7 @@
 </file>
 
 <file path=customXml/itemProps1.xml><?xml version="1.0" encoding="utf-8"?>
-<ds:datastoreItem xmlns:ds="http://schemas.openxmlformats.org/officeDocument/2006/customXml" ds:itemID="{3F47157A-9348-43AA-8957-3A6DD62E4EC4}">
+<ds:datastoreItem xmlns:ds="http://schemas.openxmlformats.org/officeDocument/2006/customXml" ds:itemID="{55D4C300-BAE4-4BF6-8F49-D815743669DB}">
   <ds:schemaRefs>
     <ds:schemaRef ds:uri="http://schemas.openxmlformats.org/officeDocument/2006/bibliography"/>
   </ds:schemaRefs>

</xml_diff>